<commit_message>
make text font lint apply to all text
</commit_message>
<xml_diff>
--- a/rules.docx
+++ b/rules.docx
@@ -753,23 +753,23 @@
         <w:rPr>
           <w:lang w:val="en-US"/>
         </w:rPr>
-        <w:t>@BEGIN BodyTextFontIncorrect</w:t>
-      </w:r>
-    </w:p>
-    <w:p>
-      <w:pPr>
-        <w:pStyle w:val="Normal"/>
-        <w:bidi w:val="0"/>
-        <w:jc w:val="left"/>
-        <w:rPr>
-          <w:lang w:val="ru-RU"/>
-        </w:rPr>
-      </w:pPr>
-      <w:r>
-        <w:rPr>
-          <w:lang w:val="ru-RU"/>
-        </w:rPr>
-        <w:t xml:space="preserve">Текст работы должен быть написан в фонте </w:t>
+        <w:t>@BEGIN TextFontIncorrect</w:t>
+      </w:r>
+    </w:p>
+    <w:p>
+      <w:pPr>
+        <w:pStyle w:val="Normal"/>
+        <w:bidi w:val="0"/>
+        <w:jc w:val="left"/>
+        <w:rPr>
+          <w:lang w:val="ru-RU"/>
+        </w:rPr>
+      </w:pPr>
+      <w:r>
+        <w:rPr>
+          <w:lang w:val="ru-RU"/>
+        </w:rPr>
+        <w:t xml:space="preserve">Текст должен быть написан в фонте </w:t>
       </w:r>
       <w:r>
         <w:rPr>

</xml_diff>

<commit_message>
add indent lints for various kinds of headings
</commit_message>
<xml_diff>
--- a/rules.docx
+++ b/rules.docx
@@ -252,74 +252,299 @@
         </w:rPr>
       </w:pPr>
       <w:r>
-        <w:rPr>
-          <w:lang w:val="en-US"/>
-        </w:rPr>
-      </w:r>
-    </w:p>
-    <w:p>
-      <w:pPr>
-        <w:pStyle w:val="Normal"/>
-        <w:bidi w:val="0"/>
-        <w:jc w:val="left"/>
-        <w:rPr>
-          <w:color w:val="FF0000"/>
-          <w:lang w:val="en-US"/>
-        </w:rPr>
-      </w:pPr>
-      <w:r>
-        <w:rPr>
-          <w:color w:val="FF0000"/>
-          <w:lang w:val="en-US"/>
-        </w:rPr>
-        <w:t>Непонятно как здесь упомянуть настоящие отступы текста. TODO: вернуться сюда после того, как сделаю @IF-ы</w:t>
-      </w:r>
-    </w:p>
-    <w:p>
-      <w:pPr>
-        <w:pStyle w:val="Normal"/>
-        <w:bidi w:val="0"/>
-        <w:jc w:val="left"/>
-        <w:rPr>
-          <w:lang w:val="en-US"/>
-        </w:rPr>
-      </w:pPr>
-      <w:r>
-        <w:rPr>
-          <w:lang w:val="en-US"/>
-        </w:rPr>
-        <w:t>@BEGIN IncorrectParagraphIndent</w:t>
-      </w:r>
-    </w:p>
-    <w:p>
-      <w:pPr>
-        <w:pStyle w:val="Normal"/>
-        <w:bidi w:val="0"/>
-        <w:jc w:val="left"/>
-        <w:rPr>
-          <w:lang w:val="ru-RU"/>
-        </w:rPr>
-      </w:pPr>
-      <w:r>
-        <w:rPr>
-          <w:lang w:val="en-US"/>
-        </w:rPr>
-        <w:t>Должен быть абзацный отступ $ExpectedFirstLineсм.</w:t>
-      </w:r>
-    </w:p>
-    <w:p>
-      <w:pPr>
-        <w:pStyle w:val="Normal"/>
-        <w:bidi w:val="0"/>
-        <w:jc w:val="left"/>
-        <w:rPr>
-          <w:lang w:val="en-US"/>
-        </w:rPr>
-      </w:pPr>
-      <w:r>
-        <w:rPr>
-          <w:lang w:val="en-US"/>
-        </w:rPr>
+        <w:rPr/>
+      </w:r>
+    </w:p>
+    <w:p>
+      <w:pPr>
+        <w:pStyle w:val="Normal"/>
+        <w:bidi w:val="0"/>
+        <w:jc w:val="left"/>
+        <w:rPr>
+          <w:lang w:val="en-US"/>
+        </w:rPr>
+      </w:pPr>
+      <w:r>
+        <w:rPr>
+          <w:lang w:val="en-US"/>
+        </w:rPr>
+        <w:t>@BEGIN Incorrect</w:t>
+      </w:r>
+      <w:r>
+        <w:rPr>
+          <w:lang w:val="en-US"/>
+        </w:rPr>
+        <w:t>BodyTextFirstLine</w:t>
+      </w:r>
+      <w:r>
+        <w:rPr>
+          <w:lang w:val="en-US"/>
+        </w:rPr>
+        <w:t>Indent</w:t>
+      </w:r>
+    </w:p>
+    <w:p>
+      <w:pPr>
+        <w:pStyle w:val="Normal"/>
+        <w:bidi w:val="0"/>
+        <w:jc w:val="left"/>
+        <w:rPr>
+          <w:lang w:val="ru-RU"/>
+        </w:rPr>
+      </w:pPr>
+      <w:r>
+        <w:rPr>
+          <w:lang w:val="en-US"/>
+        </w:rPr>
+        <w:t>В тексте работы д</w:t>
+      </w:r>
+      <w:r>
+        <w:rPr>
+          <w:lang w:val="en-US"/>
+        </w:rPr>
+        <w:t>олжен быть абзацный отступ $Expected</w:t>
+      </w:r>
+      <w:r>
+        <w:rPr>
+          <w:lang w:val="en-US"/>
+        </w:rPr>
+        <w:t>Cm</w:t>
+      </w:r>
+      <w:r>
+        <w:rPr>
+          <w:lang w:val="en-US"/>
+        </w:rPr>
+        <w:t>см.</w:t>
+      </w:r>
+    </w:p>
+    <w:p>
+      <w:pPr>
+        <w:pStyle w:val="Normal"/>
+        <w:bidi w:val="0"/>
+        <w:jc w:val="left"/>
+        <w:rPr>
+          <w:lang w:val="en-US"/>
+        </w:rPr>
+      </w:pPr>
+      <w:r>
+        <w:rPr>
+          <w:lang w:val="en-US"/>
+        </w:rPr>
+        <w:t>@END</w:t>
+      </w:r>
+    </w:p>
+    <w:p>
+      <w:pPr>
+        <w:pStyle w:val="Normal"/>
+        <w:bidi w:val="0"/>
+        <w:jc w:val="left"/>
+        <w:rPr>
+          <w:lang w:val="en-US"/>
+        </w:rPr>
+      </w:pPr>
+      <w:r>
+        <w:rPr>
+          <w:lang w:val="en-US"/>
+        </w:rPr>
+      </w:r>
+    </w:p>
+    <w:p>
+      <w:pPr>
+        <w:pStyle w:val="Normal"/>
+        <w:bidi w:val="0"/>
+        <w:jc w:val="left"/>
+        <w:rPr>
+          <w:lang w:val="en-US"/>
+        </w:rPr>
+      </w:pPr>
+      <w:r>
+        <w:rPr>
+          <w:lang w:val="en-US"/>
+        </w:rPr>
+        <w:t>@BEGIN Incorrect</w:t>
+      </w:r>
+      <w:r>
+        <w:rPr>
+          <w:lang w:val="en-US"/>
+        </w:rPr>
+        <w:t>BodyTextLeft</w:t>
+      </w:r>
+      <w:r>
+        <w:rPr>
+          <w:lang w:val="en-US"/>
+        </w:rPr>
+        <w:t>Indent</w:t>
+      </w:r>
+    </w:p>
+    <w:p>
+      <w:pPr>
+        <w:pStyle w:val="Normal"/>
+        <w:bidi w:val="0"/>
+        <w:jc w:val="left"/>
+        <w:rPr>
+          <w:lang w:val="ru-RU"/>
+        </w:rPr>
+      </w:pPr>
+      <w:r>
+        <w:rPr>
+          <w:lang w:val="en-US"/>
+        </w:rPr>
+        <w:t>В тексте работы не должен быть отступ слева.</w:t>
+      </w:r>
+    </w:p>
+    <w:p>
+      <w:pPr>
+        <w:pStyle w:val="Normal"/>
+        <w:bidi w:val="0"/>
+        <w:jc w:val="left"/>
+        <w:rPr>
+          <w:lang w:val="en-US"/>
+        </w:rPr>
+      </w:pPr>
+      <w:r>
+        <w:rPr/>
+        <w:t>@END</w:t>
+      </w:r>
+    </w:p>
+    <w:p>
+      <w:pPr>
+        <w:pStyle w:val="Normal"/>
+        <w:bidi w:val="0"/>
+        <w:jc w:val="left"/>
+        <w:rPr>
+          <w:lang w:val="en-US"/>
+        </w:rPr>
+      </w:pPr>
+      <w:r>
+        <w:rPr/>
+      </w:r>
+    </w:p>
+    <w:p>
+      <w:pPr>
+        <w:pStyle w:val="Normal"/>
+        <w:bidi w:val="0"/>
+        <w:jc w:val="left"/>
+        <w:rPr>
+          <w:lang w:val="en-US"/>
+        </w:rPr>
+      </w:pPr>
+      <w:r>
+        <w:rPr>
+          <w:lang w:val="en-US"/>
+        </w:rPr>
+        <w:t>@BEGIN Incorrect</w:t>
+      </w:r>
+      <w:r>
+        <w:rPr>
+          <w:lang w:val="en-US"/>
+        </w:rPr>
+        <w:t>HeadingFirstLine</w:t>
+      </w:r>
+      <w:r>
+        <w:rPr>
+          <w:lang w:val="en-US"/>
+        </w:rPr>
+        <w:t>Indent</w:t>
+      </w:r>
+    </w:p>
+    <w:p>
+      <w:pPr>
+        <w:pStyle w:val="Normal"/>
+        <w:bidi w:val="0"/>
+        <w:jc w:val="left"/>
+        <w:rPr>
+          <w:lang w:val="ru-RU"/>
+        </w:rPr>
+      </w:pPr>
+      <w:r>
+        <w:rPr>
+          <w:lang w:val="en-US"/>
+        </w:rPr>
+        <w:t>Этот заголовок должен иметь абзацный отступ $ExpectedCmсм.</w:t>
+      </w:r>
+    </w:p>
+    <w:p>
+      <w:pPr>
+        <w:pStyle w:val="Normal"/>
+        <w:bidi w:val="0"/>
+        <w:jc w:val="left"/>
+        <w:rPr>
+          <w:lang w:val="en-US"/>
+        </w:rPr>
+      </w:pPr>
+      <w:r>
+        <w:rPr/>
+        <w:t>@END</w:t>
+      </w:r>
+    </w:p>
+    <w:p>
+      <w:pPr>
+        <w:pStyle w:val="Normal"/>
+        <w:bidi w:val="0"/>
+        <w:jc w:val="left"/>
+        <w:rPr>
+          <w:lang w:val="en-US"/>
+        </w:rPr>
+      </w:pPr>
+      <w:r>
+        <w:rPr/>
+      </w:r>
+    </w:p>
+    <w:p>
+      <w:pPr>
+        <w:pStyle w:val="Normal"/>
+        <w:bidi w:val="0"/>
+        <w:jc w:val="left"/>
+        <w:rPr>
+          <w:lang w:val="en-US"/>
+        </w:rPr>
+      </w:pPr>
+      <w:r>
+        <w:rPr>
+          <w:lang w:val="en-US"/>
+        </w:rPr>
+        <w:t>@BEGIN Incorrect</w:t>
+      </w:r>
+      <w:r>
+        <w:rPr>
+          <w:lang w:val="en-US"/>
+        </w:rPr>
+        <w:t>HeadingLeft</w:t>
+      </w:r>
+      <w:r>
+        <w:rPr>
+          <w:lang w:val="en-US"/>
+        </w:rPr>
+        <w:t>Indent</w:t>
+      </w:r>
+    </w:p>
+    <w:p>
+      <w:pPr>
+        <w:pStyle w:val="Normal"/>
+        <w:bidi w:val="0"/>
+        <w:jc w:val="left"/>
+        <w:rPr>
+          <w:lang w:val="ru-RU"/>
+        </w:rPr>
+      </w:pPr>
+      <w:r>
+        <w:rPr>
+          <w:lang w:val="en-US"/>
+        </w:rPr>
+        <w:t>Этот заголовок должен иметь отступ слева $ExpectedCmсм.</w:t>
+      </w:r>
+    </w:p>
+    <w:p>
+      <w:pPr>
+        <w:pStyle w:val="Normal"/>
+        <w:bidi w:val="0"/>
+        <w:jc w:val="left"/>
+        <w:rPr>
+          <w:lang w:val="en-US"/>
+        </w:rPr>
+      </w:pPr>
+      <w:r>
+        <w:rPr/>
         <w:t>@END</w:t>
       </w:r>
     </w:p>

</xml_diff>

<commit_message>
force structural element headers to be centered
</commit_message>
<xml_diff>
--- a/rules.docx
+++ b/rules.docx
@@ -1154,6 +1154,146 @@
         <w:rPr>
           <w:lang w:val="en-US"/>
         </w:rPr>
+        <w:t>@END</w:t>
+      </w:r>
+    </w:p>
+    <w:p>
+      <w:pPr>
+        <w:pStyle w:val="Normal"/>
+        <w:bidi w:val="0"/>
+        <w:jc w:val="left"/>
+        <w:rPr>
+          <w:lang w:val="en-US"/>
+        </w:rPr>
+      </w:pPr>
+      <w:r>
+        <w:rPr>
+          <w:lang w:val="en-US"/>
+        </w:rPr>
+      </w:r>
+    </w:p>
+    <w:p>
+      <w:pPr>
+        <w:pStyle w:val="Normal"/>
+        <w:bidi w:val="0"/>
+        <w:jc w:val="left"/>
+        <w:rPr>
+          <w:lang w:val="en-US"/>
+        </w:rPr>
+      </w:pPr>
+      <w:r>
+        <w:rPr>
+          <w:lang w:val="en-US"/>
+        </w:rPr>
+        <w:t xml:space="preserve">@BEGIN </w:t>
+      </w:r>
+      <w:r>
+        <w:rPr>
+          <w:lang w:val="en-US"/>
+        </w:rPr>
+        <w:t>SubSub</w:t>
+      </w:r>
+      <w:r>
+        <w:rPr>
+          <w:lang w:val="en-US"/>
+        </w:rPr>
+        <w:t>HeadingBold</w:t>
+      </w:r>
+    </w:p>
+    <w:p>
+      <w:pPr>
+        <w:pStyle w:val="Normal"/>
+        <w:bidi w:val="0"/>
+        <w:jc w:val="left"/>
+        <w:rPr>
+          <w:lang w:val="en-US"/>
+        </w:rPr>
+      </w:pPr>
+      <w:r>
+        <w:rPr>
+          <w:lang w:val="en-US"/>
+        </w:rPr>
+        <w:t xml:space="preserve">Заголовки </w:t>
+      </w:r>
+      <w:r>
+        <w:rPr>
+          <w:lang w:val="en-US"/>
+        </w:rPr>
+        <w:t xml:space="preserve">пунктов и подпунктов не </w:t>
+      </w:r>
+      <w:r>
+        <w:rPr>
+          <w:lang w:val="en-US"/>
+        </w:rPr>
+        <w:t>должны быть в полужирном шрифте.</w:t>
+      </w:r>
+    </w:p>
+    <w:p>
+      <w:pPr>
+        <w:pStyle w:val="Normal"/>
+        <w:bidi w:val="0"/>
+        <w:jc w:val="left"/>
+        <w:rPr>
+          <w:lang w:val="en-US"/>
+        </w:rPr>
+      </w:pPr>
+      <w:r>
+        <w:rPr/>
+        <w:t>@END</w:t>
+      </w:r>
+    </w:p>
+    <w:p>
+      <w:pPr>
+        <w:pStyle w:val="Normal"/>
+        <w:bidi w:val="0"/>
+        <w:jc w:val="left"/>
+        <w:rPr>
+          <w:lang w:val="en-US"/>
+        </w:rPr>
+      </w:pPr>
+      <w:r>
+        <w:rPr/>
+      </w:r>
+    </w:p>
+    <w:p>
+      <w:pPr>
+        <w:pStyle w:val="Normal"/>
+        <w:bidi w:val="0"/>
+        <w:jc w:val="left"/>
+        <w:rPr>
+          <w:lang w:val="en-US"/>
+        </w:rPr>
+      </w:pPr>
+      <w:r>
+        <w:rPr/>
+        <w:t>@BEGIN StructuralElementHeaderNotCentered</w:t>
+      </w:r>
+    </w:p>
+    <w:p>
+      <w:pPr>
+        <w:pStyle w:val="Normal"/>
+        <w:bidi w:val="0"/>
+        <w:jc w:val="left"/>
+        <w:rPr>
+          <w:lang w:val="en-US"/>
+        </w:rPr>
+      </w:pPr>
+      <w:r>
+        <w:rPr/>
+        <w:t>Заголовок структурного элемента должен быть в центре строки.</w:t>
+      </w:r>
+    </w:p>
+    <w:p>
+      <w:pPr>
+        <w:pStyle w:val="Normal"/>
+        <w:bidi w:val="0"/>
+        <w:jc w:val="left"/>
+        <w:rPr>
+          <w:lang w:val="en-US"/>
+        </w:rPr>
+      </w:pPr>
+      <w:r>
+        <w:rPr/>
         <w:t>@END</w:t>
       </w:r>
     </w:p>

</xml_diff>

<commit_message>
add bibliography source not referenced lint, and clean up a bunch of list stuff
</commit_message>
<xml_diff>
--- a/rules.docx
+++ b/rules.docx
@@ -1260,6 +1260,69 @@
           <w:lang w:val="en-US"/>
         </w:rPr>
         <w:t>Списки должны быть оформлены средствами Word, не вручную.</w:t>
+      </w:r>
+    </w:p>
+    <w:p>
+      <w:pPr>
+        <w:pStyle w:val="Normal"/>
+        <w:bidi w:val="0"/>
+        <w:jc w:val="left"/>
+        <w:rPr>
+          <w:lang w:val="en-US"/>
+        </w:rPr>
+      </w:pPr>
+      <w:r>
+        <w:rPr>
+          <w:lang w:val="en-US"/>
+        </w:rPr>
+        <w:t>@END</w:t>
+      </w:r>
+    </w:p>
+    <w:p>
+      <w:pPr>
+        <w:pStyle w:val="Normal"/>
+        <w:bidi w:val="0"/>
+        <w:jc w:val="left"/>
+        <w:rPr>
+          <w:lang w:val="en-US"/>
+        </w:rPr>
+      </w:pPr>
+      <w:r>
+        <w:rPr>
+          <w:lang w:val="en-US"/>
+        </w:rPr>
+      </w:r>
+    </w:p>
+    <w:p>
+      <w:pPr>
+        <w:pStyle w:val="Normal"/>
+        <w:bidi w:val="0"/>
+        <w:jc w:val="left"/>
+        <w:rPr>
+          <w:lang w:val="en-US"/>
+        </w:rPr>
+      </w:pPr>
+      <w:r>
+        <w:rPr>
+          <w:lang w:val="en-US"/>
+        </w:rPr>
+        <w:t>@BEGIN BibliographySourceNotReferenced</w:t>
+      </w:r>
+    </w:p>
+    <w:p>
+      <w:pPr>
+        <w:pStyle w:val="Normal"/>
+        <w:bidi w:val="0"/>
+        <w:jc w:val="left"/>
+        <w:rPr>
+          <w:lang w:val="en-US"/>
+        </w:rPr>
+      </w:pPr>
+      <w:r>
+        <w:rPr>
+          <w:lang w:val="en-US"/>
+        </w:rPr>
+        <w:t>Указываемый источник не был использован в тексте.</w:t>
       </w:r>
     </w:p>
     <w:p>

</xml_diff>

<commit_message>
add incorrect figure numbering lint
</commit_message>
<xml_diff>
--- a/rules.docx
+++ b/rules.docx
@@ -1323,6 +1323,81 @@
           <w:lang w:val="en-US"/>
         </w:rPr>
         <w:t>Указываемый источник не был использован в тексте.</w:t>
+      </w:r>
+    </w:p>
+    <w:p>
+      <w:pPr>
+        <w:pStyle w:val="Normal"/>
+        <w:bidi w:val="0"/>
+        <w:jc w:val="left"/>
+        <w:rPr>
+          <w:lang w:val="en-US"/>
+        </w:rPr>
+      </w:pPr>
+      <w:r>
+        <w:rPr>
+          <w:lang w:val="en-US"/>
+        </w:rPr>
+        <w:t>@END</w:t>
+      </w:r>
+    </w:p>
+    <w:p>
+      <w:pPr>
+        <w:pStyle w:val="Normal"/>
+        <w:bidi w:val="0"/>
+        <w:jc w:val="left"/>
+        <w:rPr>
+          <w:lang w:val="en-US"/>
+        </w:rPr>
+      </w:pPr>
+      <w:r>
+        <w:rPr>
+          <w:lang w:val="en-US"/>
+        </w:rPr>
+      </w:r>
+    </w:p>
+    <w:p>
+      <w:pPr>
+        <w:pStyle w:val="Normal"/>
+        <w:bidi w:val="0"/>
+        <w:jc w:val="left"/>
+        <w:rPr>
+          <w:lang w:val="en-US"/>
+        </w:rPr>
+      </w:pPr>
+      <w:r>
+        <w:rPr>
+          <w:lang w:val="en-US"/>
+        </w:rPr>
+        <w:t>@BEGIN IncorrectFigureNumbering</w:t>
+      </w:r>
+    </w:p>
+    <w:p>
+      <w:pPr>
+        <w:pStyle w:val="Normal"/>
+        <w:bidi w:val="0"/>
+        <w:jc w:val="left"/>
+        <w:rPr>
+          <w:lang w:val="en-US"/>
+        </w:rPr>
+      </w:pPr>
+      <w:r>
+        <w:rPr>
+          <w:lang w:val="en-US"/>
+        </w:rPr>
+        <w:t xml:space="preserve">Рисунки нумеруются арабскими цифрами сквозной нумерацией. Правильный номер рисунка </w:t>
+      </w:r>
+      <w:r>
+        <w:rPr>
+          <w:lang w:val="ru-RU"/>
+        </w:rPr>
+        <w:t>—</w:t>
+      </w:r>
+      <w:r>
+        <w:rPr>
+          <w:lang w:val="en-US"/>
+        </w:rPr>
+        <w:t xml:space="preserve"> $Expected.</w:t>
       </w:r>
     </w:p>
     <w:p>

</xml_diff>